<commit_message>
Added new flowchart in Synopsis.docx
</commit_message>
<xml_diff>
--- a/Synopsis.docx
+++ b/Synopsis.docx
@@ -718,8 +718,36 @@
           <w:sz w:val="24"/>
           <w:szCs w:val="24"/>
         </w:rPr>
-        <w:t>21362 – Soaham Pimparkar</w:t>
-      </w:r>
+        <w:t xml:space="preserve">21362 – </w:t>
+      </w:r>
+      <w:proofErr w:type="spellStart"/>
+      <w:r>
+        <w:rPr>
+          <w:rFonts w:ascii="Times New Roman" w:eastAsia="Times New Roman" w:hAnsi="Times New Roman" w:cs="Times New Roman"/>
+          <w:sz w:val="24"/>
+          <w:szCs w:val="24"/>
+        </w:rPr>
+        <w:t>Soaham</w:t>
+      </w:r>
+      <w:proofErr w:type="spellEnd"/>
+      <w:r>
+        <w:rPr>
+          <w:rFonts w:ascii="Times New Roman" w:eastAsia="Times New Roman" w:hAnsi="Times New Roman" w:cs="Times New Roman"/>
+          <w:sz w:val="24"/>
+          <w:szCs w:val="24"/>
+        </w:rPr>
+        <w:t xml:space="preserve"> </w:t>
+      </w:r>
+      <w:proofErr w:type="spellStart"/>
+      <w:r>
+        <w:rPr>
+          <w:rFonts w:ascii="Times New Roman" w:eastAsia="Times New Roman" w:hAnsi="Times New Roman" w:cs="Times New Roman"/>
+          <w:sz w:val="24"/>
+          <w:szCs w:val="24"/>
+        </w:rPr>
+        <w:t>Pimparkar</w:t>
+      </w:r>
+      <w:proofErr w:type="spellEnd"/>
     </w:p>
     <w:p>
       <w:pPr>
@@ -900,7 +928,25 @@
           <w:sz w:val="24"/>
           <w:szCs w:val="24"/>
         </w:rPr>
-        <w:t xml:space="preserve">By building this project, we are bringing doctors and patients closer where patients could find the best doctor available for treating their ailment. As a surplus, prescriptions, medical history and dose reminders are also provided for the patient’s wellbeing. Epidemic tracking could also be performed by tracking the number of cases of a particular disease occurring </w:t>
+        <w:t xml:space="preserve">By building this project, we are bringing doctors and patients closer where patients could find the best doctor available for treating their ailment. As a surplus, prescriptions, medical </w:t>
+      </w:r>
+      <w:proofErr w:type="gramStart"/>
+      <w:r>
+        <w:rPr>
+          <w:rFonts w:ascii="Times New Roman" w:eastAsia="Times New Roman" w:hAnsi="Times New Roman" w:cs="Times New Roman"/>
+          <w:sz w:val="24"/>
+          <w:szCs w:val="24"/>
+        </w:rPr>
+        <w:t>history</w:t>
+      </w:r>
+      <w:proofErr w:type="gramEnd"/>
+      <w:r>
+        <w:rPr>
+          <w:rFonts w:ascii="Times New Roman" w:eastAsia="Times New Roman" w:hAnsi="Times New Roman" w:cs="Times New Roman"/>
+          <w:sz w:val="24"/>
+          <w:szCs w:val="24"/>
+        </w:rPr>
+        <w:t xml:space="preserve"> and dose reminders are also provided for the patient’s wellbeing. Epidemic tracking could also be performed by tracking the number of cases of a particular disease occurring </w:t>
       </w:r>
       <w:r>
         <w:rPr>
@@ -1408,10 +1454,10 @@
           <w:szCs w:val="24"/>
         </w:rPr>
         <w:drawing>
-          <wp:inline distT="0" distB="0" distL="0" distR="0" wp14:anchorId="56CFCD22" wp14:editId="7D511AF7">
-            <wp:extent cx="5551554" cy="4290060"/>
-            <wp:effectExtent l="0" t="0" r="0" b="0"/>
-            <wp:docPr id="3" name="Picture 3"/>
+          <wp:inline distT="0" distB="0" distL="0" distR="0" wp14:anchorId="66226F4E" wp14:editId="7A39460B">
+            <wp:extent cx="5253043" cy="4059382"/>
+            <wp:effectExtent l="0" t="0" r="5080" b="0"/>
+            <wp:docPr id="2" name="Picture 2"/>
             <wp:cNvGraphicFramePr>
               <a:graphicFrameLocks xmlns:a="http://schemas.openxmlformats.org/drawingml/2006/main" noChangeAspect="1"/>
             </wp:cNvGraphicFramePr>
@@ -1419,11 +1465,11 @@
               <a:graphicData uri="http://schemas.openxmlformats.org/drawingml/2006/picture">
                 <pic:pic xmlns:pic="http://schemas.openxmlformats.org/drawingml/2006/picture">
                   <pic:nvPicPr>
-                    <pic:cNvPr id="3" name="Picture 3"/>
+                    <pic:cNvPr id="2" name="Picture 2"/>
                     <pic:cNvPicPr/>
                   </pic:nvPicPr>
                   <pic:blipFill>
-                    <a:blip r:embed="rId8">
+                    <a:blip r:embed="rId8" cstate="print">
                       <a:extLst>
                         <a:ext uri="{28A0092B-C50C-407E-A947-70E740481C1C}">
                           <a14:useLocalDpi xmlns:a14="http://schemas.microsoft.com/office/drawing/2010/main" val="0"/>
@@ -1437,7 +1483,7 @@
                   <pic:spPr>
                     <a:xfrm>
                       <a:off x="0" y="0"/>
-                      <a:ext cx="5589877" cy="4319674"/>
+                      <a:ext cx="5310283" cy="4103615"/>
                     </a:xfrm>
                     <a:prstGeom prst="rect">
                       <a:avLst/>
@@ -1481,6 +1527,7 @@
           <w:sz w:val="24"/>
           <w:szCs w:val="24"/>
         </w:rPr>
+        <w:lastRenderedPageBreak/>
         <w:t>References</w:t>
       </w:r>
     </w:p>
@@ -1585,7 +1632,7 @@
         </w:rPr>
         <w:t xml:space="preserve"> </w:t>
       </w:r>
-      <w:hyperlink r:id="rId11" w:history="1">
+      <w:hyperlink r:id="rId11" w:anchor="swiftui-essentials" w:history="1">
         <w:r>
           <w:rPr>
             <w:rStyle w:val="Hyperlink"/>
@@ -2014,7 +2061,51 @@
               <w:sz w:val="24"/>
               <w:szCs w:val="24"/>
             </w:rPr>
-            <w:t>S.No.-27, Pune Satara Road, Dhankawadi, Pune-411043</w:t>
+            <w:t xml:space="preserve">S.No.-27, Pune </w:t>
+          </w:r>
+          <w:proofErr w:type="spellStart"/>
+          <w:r>
+            <w:rPr>
+              <w:rFonts w:ascii="Times New Roman" w:eastAsia="Times New Roman" w:hAnsi="Times New Roman" w:cs="Times New Roman"/>
+              <w:b/>
+              <w:color w:val="000000"/>
+              <w:sz w:val="24"/>
+              <w:szCs w:val="24"/>
+            </w:rPr>
+            <w:t>Satara</w:t>
+          </w:r>
+          <w:proofErr w:type="spellEnd"/>
+          <w:r>
+            <w:rPr>
+              <w:rFonts w:ascii="Times New Roman" w:eastAsia="Times New Roman" w:hAnsi="Times New Roman" w:cs="Times New Roman"/>
+              <w:b/>
+              <w:color w:val="000000"/>
+              <w:sz w:val="24"/>
+              <w:szCs w:val="24"/>
+            </w:rPr>
+            <w:t xml:space="preserve"> Road, </w:t>
+          </w:r>
+          <w:proofErr w:type="spellStart"/>
+          <w:r>
+            <w:rPr>
+              <w:rFonts w:ascii="Times New Roman" w:eastAsia="Times New Roman" w:hAnsi="Times New Roman" w:cs="Times New Roman"/>
+              <w:b/>
+              <w:color w:val="000000"/>
+              <w:sz w:val="24"/>
+              <w:szCs w:val="24"/>
+            </w:rPr>
+            <w:t>Dhankawadi</w:t>
+          </w:r>
+          <w:proofErr w:type="spellEnd"/>
+          <w:r>
+            <w:rPr>
+              <w:rFonts w:ascii="Times New Roman" w:eastAsia="Times New Roman" w:hAnsi="Times New Roman" w:cs="Times New Roman"/>
+              <w:b/>
+              <w:color w:val="000000"/>
+              <w:sz w:val="24"/>
+              <w:szCs w:val="24"/>
+            </w:rPr>
+            <w:t>, Pune-411043</w:t>
           </w:r>
         </w:p>
       </w:tc>

</xml_diff>